<commit_message>
Waybill Added and more
Waybill Functionadded
 Added Dynamic port code and custom code
 Bug fiexed
</commit_message>
<xml_diff>
--- a/forwadings/templets/1/GENERAL SEGMENT.docx
+++ b/forwadings/templets/1/GENERAL SEGMENT.docx
@@ -3,6 +3,106 @@
 <w:document xmlns:ve="http://schemas.openxmlformats.org/markup-compatibility/2006" xmlns:o="urn:schemas-microsoft-com:office:office" xmlns:r="http://schemas.openxmlformats.org/officeDocument/2006/relationships" xmlns:m="http://schemas.openxmlformats.org/officeDocument/2006/math" xmlns:v="urn:schemas-microsoft-com:vml" xmlns:wp="http://schemas.openxmlformats.org/drawingml/2006/wordprocessingDrawing" xmlns:w10="urn:schemas-microsoft-com:office:word" xmlns:w="http://schemas.openxmlformats.org/wordprocessingml/2006/main" xmlns:wne="http://schemas.microsoft.com/office/word/2006/wordml">
   <w:body>
     <w:p>
+      <w:r>
+        <w:rPr>
+          <w:noProof/>
+        </w:rPr>
+        <w:pict>
+          <v:shapetype id="_x0000_t202" coordsize="21600,21600" o:spt="202" path="m,l,21600r21600,l21600,xe">
+            <v:stroke joinstyle="miter"/>
+            <v:path gradientshapeok="t" o:connecttype="rect"/>
+          </v:shapetype>
+          <v:shape id="_x0000_s1036" type="#_x0000_t202" style="position:absolute;margin-left:295.65pt;margin-top:237.9pt;width:45.25pt;height:18.75pt;z-index:251667456" filled="f" stroked="f">
+            <v:textbox style="mso-next-textbox:#_x0000_s1036">
+              <w:txbxContent>
+                <w:p>
+                  <w:pPr>
+                    <w:rPr>
+                      <w:b/>
+                      <w:sz w:val="18"/>
+                      <w:szCs w:val="18"/>
+                    </w:rPr>
+                  </w:pPr>
+                  <w:r>
+                    <w:rPr>
+                      <w:b/>
+                      <w:sz w:val="18"/>
+                      <w:szCs w:val="18"/>
+                    </w:rPr>
+                    <w:t>${</w:t>
+                  </w:r>
+                  <w:proofErr w:type="spellStart"/>
+                  <w:r>
+                    <w:rPr>
+                      <w:b/>
+                      <w:sz w:val="18"/>
+                      <w:szCs w:val="18"/>
+                    </w:rPr>
+                    <w:t>companyportcode</w:t>
+                  </w:r>
+                  <w:proofErr w:type="spellEnd"/>
+                  <w:r>
+                    <w:rPr>
+                      <w:b/>
+                      <w:sz w:val="18"/>
+                      <w:szCs w:val="18"/>
+                    </w:rPr>
+                    <w:t>}</w:t>
+                  </w:r>
+                </w:p>
+              </w:txbxContent>
+            </v:textbox>
+          </v:shape>
+        </w:pict>
+      </w:r>
+      <w:r>
+        <w:rPr>
+          <w:noProof/>
+        </w:rPr>
+        <w:pict>
+          <v:shape id="_x0000_s1028" type="#_x0000_t202" style="position:absolute;margin-left:19.15pt;margin-top:147.9pt;width:42pt;height:21pt;z-index:251659264" filled="f" stroked="f">
+            <v:textbox style="mso-next-textbox:#_x0000_s1028">
+              <w:txbxContent>
+                <w:p>
+                  <w:pPr>
+                    <w:rPr>
+                      <w:b/>
+                      <w:sz w:val="20"/>
+                      <w:szCs w:val="20"/>
+                    </w:rPr>
+                  </w:pPr>
+                  <w:r>
+                    <w:rPr>
+                      <w:b/>
+                      <w:sz w:val="20"/>
+                      <w:szCs w:val="20"/>
+                    </w:rPr>
+                    <w:t>${</w:t>
+                  </w:r>
+                  <w:proofErr w:type="spellStart"/>
+                  <w:r>
+                    <w:rPr>
+                      <w:b/>
+                      <w:sz w:val="20"/>
+                      <w:szCs w:val="20"/>
+                    </w:rPr>
+                    <w:t>companycustomcode</w:t>
+                  </w:r>
+                  <w:proofErr w:type="spellEnd"/>
+                  <w:r>
+                    <w:rPr>
+                      <w:b/>
+                      <w:sz w:val="20"/>
+                      <w:szCs w:val="20"/>
+                    </w:rPr>
+                    <w:t>}</w:t>
+                  </w:r>
+                </w:p>
+              </w:txbxContent>
+            </v:textbox>
+          </v:shape>
+        </w:pict>
+      </w:r>
       <w:r>
         <w:rPr>
           <w:noProof/>
@@ -56,10 +156,6 @@
           <w:noProof/>
         </w:rPr>
         <w:pict>
-          <v:shapetype id="_x0000_t202" coordsize="21600,21600" o:spt="202" path="m,l,21600r21600,l21600,xe">
-            <v:stroke joinstyle="miter"/>
-            <v:path gradientshapeok="t" o:connecttype="rect"/>
-          </v:shapetype>
           <v:shape id="_x0000_s1040" type="#_x0000_t202" style="position:absolute;margin-left:18.15pt;margin-top:317.4pt;width:274.75pt;height:53pt;z-index:251671552;mso-position-horizontal-relative:text;mso-position-vertical-relative:text" filled="f" stroked="f">
             <v:textbox style="mso-next-textbox:#_x0000_s1040">
               <w:txbxContent>
@@ -205,36 +301,6 @@
           <w:noProof/>
         </w:rPr>
         <w:pict>
-          <v:shape id="_x0000_s1028" type="#_x0000_t202" style="position:absolute;margin-left:19.15pt;margin-top:147.9pt;width:35.25pt;height:21pt;z-index:251659264;mso-position-horizontal-relative:text;mso-position-vertical-relative:text" filled="f" stroked="f">
-            <v:textbox style="mso-next-textbox:#_x0000_s1028">
-              <w:txbxContent>
-                <w:p>
-                  <w:pPr>
-                    <w:rPr>
-                      <w:b/>
-                      <w:sz w:val="20"/>
-                      <w:szCs w:val="20"/>
-                    </w:rPr>
-                  </w:pPr>
-                  <w:r>
-                    <w:rPr>
-                      <w:b/>
-                      <w:sz w:val="20"/>
-                      <w:szCs w:val="20"/>
-                    </w:rPr>
-                    <w:t>301</w:t>
-                  </w:r>
-                </w:p>
-              </w:txbxContent>
-            </v:textbox>
-          </v:shape>
-        </w:pict>
-      </w:r>
-      <w:r>
-        <w:rPr>
-          <w:noProof/>
-        </w:rPr>
-        <w:pict>
           <v:shape id="_x0000_s1034" type="#_x0000_t202" style="position:absolute;margin-left:233.9pt;margin-top:208.4pt;width:29.25pt;height:18.75pt;z-index:251665408;mso-position-horizontal-relative:text;mso-position-vertical-relative:text" filled="f" stroked="f">
             <v:textbox style="mso-next-textbox:#_x0000_s1034">
               <w:txbxContent>
@@ -392,6 +458,7 @@
                     </w:rPr>
                     <w:t>${</w:t>
                   </w:r>
+                  <w:proofErr w:type="spellStart"/>
                   <w:r>
                     <w:rPr>
                       <w:b/>
@@ -400,6 +467,7 @@
                     </w:rPr>
                     <w:t>total_bls</w:t>
                   </w:r>
+                  <w:proofErr w:type="spellEnd"/>
                   <w:r>
                     <w:rPr>
                       <w:b/>
@@ -1177,36 +1245,6 @@
                       <w:szCs w:val="18"/>
                     </w:rPr>
                     <w:t>Chittagong</w:t>
-                  </w:r>
-                </w:p>
-              </w:txbxContent>
-            </v:textbox>
-          </v:shape>
-        </w:pict>
-      </w:r>
-      <w:r>
-        <w:rPr>
-          <w:noProof/>
-        </w:rPr>
-        <w:pict>
-          <v:shape id="_x0000_s1036" type="#_x0000_t202" style="position:absolute;margin-left:295.65pt;margin-top:237.9pt;width:44.25pt;height:18.75pt;z-index:251667456;mso-position-horizontal-relative:text;mso-position-vertical-relative:text" filled="f" stroked="f">
-            <v:textbox style="mso-next-textbox:#_x0000_s1036">
-              <w:txbxContent>
-                <w:p>
-                  <w:pPr>
-                    <w:rPr>
-                      <w:b/>
-                      <w:sz w:val="18"/>
-                      <w:szCs w:val="18"/>
-                    </w:rPr>
-                  </w:pPr>
-                  <w:r>
-                    <w:rPr>
-                      <w:b/>
-                      <w:sz w:val="18"/>
-                      <w:szCs w:val="18"/>
-                    </w:rPr>
-                    <w:t>BDCGP</w:t>
                   </w:r>
                 </w:p>
               </w:txbxContent>

</xml_diff>